<commit_message>
Guardando cambios locales antes del merge
</commit_message>
<xml_diff>
--- a/JavaDoc.docx
+++ b/JavaDoc.docx
@@ -393,6 +393,12 @@
                                           <w:color w:val="0E2841" w:themeColor="text2"/>
                                         </w:rPr>
                                         <w:t>Almudena</w:t>
+                                      </w:r>
+                                      <w:r>
+                                        <w:rPr>
+                                          <w:color w:val="0E2841" w:themeColor="text2"/>
+                                        </w:rPr>
+                                        <w:t xml:space="preserve"> García Bernal</w:t>
                                       </w:r>
                                     </w:p>
                                     <w:p>
@@ -968,6 +974,12 @@
                                   </w:rPr>
                                   <w:t>Almudena</w:t>
                                 </w:r>
+                                <w:r>
+                                  <w:rPr>
+                                    <w:color w:val="0E2841" w:themeColor="text2"/>
+                                  </w:rPr>
+                                  <w:t xml:space="preserve"> García Bernal</w:t>
+                                </w:r>
                               </w:p>
                               <w:p>
                                 <w:pPr>
@@ -2046,7 +2058,21 @@
         <w:rPr>
           <w:rFonts w:ascii="Times New Roman" w:hAnsi="Times New Roman" w:cs="Times New Roman"/>
         </w:rPr>
-        <w:t xml:space="preserve"> add </w:t>
+        <w:t xml:space="preserve"> </w:t>
+      </w:r>
+      <w:proofErr w:type="spellStart"/>
+      <w:r>
+        <w:rPr>
+          <w:rFonts w:ascii="Times New Roman" w:hAnsi="Times New Roman" w:cs="Times New Roman"/>
+        </w:rPr>
+        <w:t>add</w:t>
+      </w:r>
+      <w:proofErr w:type="spellEnd"/>
+      <w:r>
+        <w:rPr>
+          <w:rFonts w:ascii="Times New Roman" w:hAnsi="Times New Roman" w:cs="Times New Roman"/>
+        </w:rPr>
+        <w:t xml:space="preserve"> </w:t>
       </w:r>
       <w:r>
         <w:rPr>
@@ -2098,7 +2124,21 @@
         <w:rPr>
           <w:rFonts w:ascii="Times New Roman" w:hAnsi="Times New Roman" w:cs="Times New Roman"/>
         </w:rPr>
-        <w:t xml:space="preserve"> commit -m "</w:t>
+        <w:t xml:space="preserve"> </w:t>
+      </w:r>
+      <w:proofErr w:type="spellStart"/>
+      <w:r>
+        <w:rPr>
+          <w:rFonts w:ascii="Times New Roman" w:hAnsi="Times New Roman" w:cs="Times New Roman"/>
+        </w:rPr>
+        <w:t>commit</w:t>
+      </w:r>
+      <w:proofErr w:type="spellEnd"/>
+      <w:r>
+        <w:rPr>
+          <w:rFonts w:ascii="Times New Roman" w:hAnsi="Times New Roman" w:cs="Times New Roman"/>
+        </w:rPr>
+        <w:t xml:space="preserve"> -m "</w:t>
       </w:r>
       <w:r>
         <w:rPr>
@@ -3141,8 +3181,15 @@
       <w:r>
         <w:rPr>
           <w:rFonts w:ascii="Times New Roman" w:hAnsi="Times New Roman" w:cs="Times New Roman"/>
-        </w:rPr>
-        <w:t>: Creación de clase Potencia</w:t>
+          <w:u w:val="single"/>
+        </w:rPr>
+        <w:t xml:space="preserve"> García Bernal:</w:t>
+      </w:r>
+      <w:r>
+        <w:rPr>
+          <w:rFonts w:ascii="Times New Roman" w:hAnsi="Times New Roman" w:cs="Times New Roman"/>
+        </w:rPr>
+        <w:t xml:space="preserve"> Creación de clase Potencia</w:t>
       </w:r>
       <w:r>
         <w:rPr>
@@ -3255,6 +3302,7 @@
           <w:rFonts w:ascii="Times New Roman" w:hAnsi="Times New Roman" w:cs="Times New Roman"/>
           <w:u w:val="single"/>
         </w:rPr>
+        <w:lastRenderedPageBreak/>
         <w:t>Juan Carlos:</w:t>
       </w:r>
       <w:r>
@@ -3276,7 +3324,7 @@
         <w:rPr>
           <w:rFonts w:ascii="Times New Roman" w:hAnsi="Times New Roman" w:cs="Times New Roman"/>
         </w:rPr>
-        <w:t xml:space="preserve">  .</w:t>
+        <w:t xml:space="preserve"> .</w:t>
       </w:r>
       <w:proofErr w:type="gramEnd"/>
       <w:r>
@@ -3306,7 +3354,6 @@
           <w:sz w:val="28"/>
           <w:szCs w:val="28"/>
         </w:rPr>
-        <w:lastRenderedPageBreak/>
         <w:t>Documentación de Casos Especiales</w:t>
       </w:r>
     </w:p>
@@ -9175,6 +9222,7 @@
   <w:style w:type="character" w:default="1" w:styleId="Fuentedeprrafopredeter">
     <w:name w:val="Default Paragraph Font"/>
     <w:uiPriority w:val="1"/>
+    <w:semiHidden/>
     <w:unhideWhenUsed/>
   </w:style>
   <w:style w:type="table" w:default="1" w:styleId="Tablanormal">

</xml_diff>